<commit_message>
Doplnene zmeny v OEC 1.0.2.0
</commit_message>
<xml_diff>
--- a/OEC Configurator - User Manual.docx
+++ b/OEC Configurator - User Manual.docx
@@ -85,7 +85,7 @@
       <w:pPr>
         <w:pStyle w:val="Heading1"/>
       </w:pPr>
-      <w:bookmarkStart w:id="0" w:name="_Toc10635566"/>
+      <w:bookmarkStart w:id="0" w:name="_Toc24443504"/>
       <w:r>
         <w:t>Document information</w:t>
       </w:r>
@@ -377,10 +377,13 @@
           <w:p>
             <w:pPr>
               <w:cnfStyle w:val="000000000000" w:firstRow="0" w:lastRow="0" w:firstColumn="0" w:lastColumn="0" w:oddVBand="0" w:evenVBand="0" w:oddHBand="0" w:evenHBand="0" w:firstRowFirstColumn="0" w:firstRowLastColumn="0" w:lastRowFirstColumn="0" w:lastRowLastColumn="0"/>
+            </w:pPr>
+            <w:r>
               <w:rPr>
                 <w:lang w:val="en-US"/>
               </w:rPr>
-            </w:pPr>
+              <w:t>Roman Sládek</w:t>
+            </w:r>
           </w:p>
         </w:tc>
       </w:tr>
@@ -415,6 +418,12 @@
                 <w:lang w:val="en-US"/>
               </w:rPr>
             </w:pPr>
+            <w:r>
+              <w:rPr>
+                <w:lang w:val="en-US"/>
+              </w:rPr>
+              <w:t>11.11.2019</w:t>
+            </w:r>
           </w:p>
         </w:tc>
       </w:tr>
@@ -459,7 +468,7 @@
               <w:rPr>
                 <w:lang w:val="en-US"/>
               </w:rPr>
-              <w:t>2</w:t>
+              <w:t>3</w:t>
             </w:r>
           </w:p>
         </w:tc>
@@ -491,7 +500,7 @@
       <w:pPr>
         <w:pStyle w:val="Heading1"/>
       </w:pPr>
-      <w:bookmarkStart w:id="1" w:name="_Toc10635567"/>
+      <w:bookmarkStart w:id="1" w:name="_Toc24443505"/>
       <w:r>
         <w:lastRenderedPageBreak/>
         <w:t>Version history</w:t>
@@ -773,6 +782,85 @@
           </w:p>
         </w:tc>
       </w:tr>
+      <w:tr>
+        <w:tc>
+          <w:tcPr>
+            <w:tcW w:w="985" w:type="dxa"/>
+          </w:tcPr>
+          <w:p>
+            <w:pPr>
+              <w:rPr>
+                <w:lang w:val="en-US"/>
+              </w:rPr>
+            </w:pPr>
+            <w:r>
+              <w:rPr>
+                <w:lang w:val="en-US"/>
+              </w:rPr>
+              <w:t>1.3</w:t>
+            </w:r>
+          </w:p>
+        </w:tc>
+        <w:tc>
+          <w:tcPr>
+            <w:tcW w:w="1134" w:type="dxa"/>
+          </w:tcPr>
+          <w:p>
+            <w:r>
+              <w:t>11.11.2019</w:t>
+            </w:r>
+          </w:p>
+        </w:tc>
+        <w:tc>
+          <w:tcPr>
+            <w:tcW w:w="4672" w:type="dxa"/>
+          </w:tcPr>
+          <w:p>
+            <w:r>
+              <w:t>Zmeny v OEC 1.0.2.0</w:t>
+            </w:r>
+          </w:p>
+          <w:p>
+            <w:r>
+              <w:t xml:space="preserve">- </w:t>
+            </w:r>
+            <w:r>
+              <w:t>Doplnenie proxy konfigurácie</w:t>
+            </w:r>
+          </w:p>
+          <w:p>
+            <w:r>
+              <w:t xml:space="preserve">- </w:t>
+            </w:r>
+            <w:r>
+              <w:t>odkazy na wik</w:t>
+            </w:r>
+          </w:p>
+          <w:p>
+            <w:r>
+              <w:t>- vysvetlenie nových parametrov</w:t>
+            </w:r>
+          </w:p>
+        </w:tc>
+        <w:tc>
+          <w:tcPr>
+            <w:tcW w:w="2265" w:type="dxa"/>
+          </w:tcPr>
+          <w:p>
+            <w:pPr>
+              <w:rPr>
+                <w:lang w:val="en-US"/>
+              </w:rPr>
+            </w:pPr>
+            <w:r>
+              <w:rPr>
+                <w:lang w:val="en-US"/>
+              </w:rPr>
+              <w:t>Roman Sládek</w:t>
+            </w:r>
+          </w:p>
+        </w:tc>
+      </w:tr>
     </w:tbl>
     <w:p>
       <w:pPr>
@@ -785,7 +873,7 @@
       <w:pPr>
         <w:pStyle w:val="Heading1"/>
       </w:pPr>
-      <w:bookmarkStart w:id="2" w:name="_Toc10635568"/>
+      <w:bookmarkStart w:id="2" w:name="_Toc24443506"/>
       <w:r>
         <w:t>Contents</w:t>
       </w:r>
@@ -844,146 +932,13 @@
           <w:r>
             <w:fldChar w:fldCharType="separate"/>
           </w:r>
-          <w:bookmarkStart w:id="3" w:name="_GoBack"/>
-          <w:bookmarkEnd w:id="3"/>
-          <w:r>
-            <w:rPr>
-              <w:rStyle w:val="Hyperlink"/>
-              <w:noProof/>
-            </w:rPr>
-            <w:fldChar w:fldCharType="begin"/>
-          </w:r>
-          <w:r>
-            <w:rPr>
-              <w:rStyle w:val="Hyperlink"/>
-              <w:noProof/>
-            </w:rPr>
-            <w:instrText xml:space="preserve"> </w:instrText>
-          </w:r>
-          <w:r>
-            <w:rPr>
-              <w:noProof/>
-            </w:rPr>
-            <w:instrText>HYPERLINK \l "_Toc10635566"</w:instrText>
-          </w:r>
-          <w:r>
-            <w:rPr>
-              <w:rStyle w:val="Hyperlink"/>
-              <w:noProof/>
-            </w:rPr>
-            <w:instrText xml:space="preserve"> </w:instrText>
-          </w:r>
-          <w:r>
-            <w:rPr>
-              <w:rStyle w:val="Hyperlink"/>
-              <w:noProof/>
-            </w:rPr>
-          </w:r>
-          <w:r>
-            <w:rPr>
-              <w:rStyle w:val="Hyperlink"/>
-              <w:noProof/>
-            </w:rPr>
-            <w:fldChar w:fldCharType="separate"/>
-          </w:r>
-          <w:r>
-            <w:rPr>
-              <w:rStyle w:val="Hyperlink"/>
-              <w:noProof/>
-            </w:rPr>
-            <w:t>1</w:t>
-          </w:r>
-          <w:r>
-            <w:rPr>
-              <w:rFonts w:asciiTheme="minorHAnsi" w:eastAsiaTheme="minorEastAsia" w:hAnsiTheme="minorHAnsi"/>
-              <w:noProof/>
-              <w:lang w:eastAsia="sk-SK"/>
-            </w:rPr>
-            <w:tab/>
-          </w:r>
-          <w:r>
-            <w:rPr>
-              <w:rStyle w:val="Hyperlink"/>
-              <w:noProof/>
-            </w:rPr>
-            <w:t>Document information</w:t>
-          </w:r>
-          <w:r>
-            <w:rPr>
-              <w:noProof/>
-              <w:webHidden/>
-            </w:rPr>
-            <w:tab/>
-          </w:r>
-          <w:r>
-            <w:rPr>
-              <w:noProof/>
-              <w:webHidden/>
-            </w:rPr>
-            <w:fldChar w:fldCharType="begin"/>
-          </w:r>
-          <w:r>
-            <w:rPr>
-              <w:noProof/>
-              <w:webHidden/>
-            </w:rPr>
-            <w:instrText xml:space="preserve"> PAGEREF _Toc10635566 \h </w:instrText>
-          </w:r>
-          <w:r>
-            <w:rPr>
-              <w:noProof/>
-              <w:webHidden/>
-            </w:rPr>
-          </w:r>
-          <w:r>
-            <w:rPr>
-              <w:noProof/>
-              <w:webHidden/>
-            </w:rPr>
-            <w:fldChar w:fldCharType="separate"/>
-          </w:r>
-          <w:r>
-            <w:rPr>
-              <w:noProof/>
-              <w:webHidden/>
-            </w:rPr>
-            <w:t>1</w:t>
-          </w:r>
-          <w:r>
-            <w:rPr>
-              <w:noProof/>
-              <w:webHidden/>
-            </w:rPr>
-            <w:fldChar w:fldCharType="end"/>
-          </w:r>
-          <w:r>
-            <w:rPr>
-              <w:rStyle w:val="Hyperlink"/>
-              <w:noProof/>
-            </w:rPr>
-            <w:fldChar w:fldCharType="end"/>
-          </w:r>
-        </w:p>
-        <w:p>
-          <w:pPr>
-            <w:pStyle w:val="TOC1"/>
-            <w:tabs>
-              <w:tab w:val="left" w:pos="440"/>
-              <w:tab w:val="right" w:leader="dot" w:pos="9062"/>
-            </w:tabs>
-            <w:rPr>
-              <w:rFonts w:asciiTheme="minorHAnsi" w:eastAsiaTheme="minorEastAsia" w:hAnsiTheme="minorHAnsi"/>
-              <w:noProof/>
-              <w:lang w:eastAsia="sk-SK"/>
-            </w:rPr>
-          </w:pPr>
-          <w:hyperlink w:anchor="_Toc10635567" w:history="1">
+          <w:hyperlink w:anchor="_Toc24443504" w:history="1">
             <w:r>
               <w:rPr>
                 <w:rStyle w:val="Hyperlink"/>
                 <w:noProof/>
               </w:rPr>
-              <w:t>2</w:t>
+              <w:t>1</w:t>
             </w:r>
             <w:r>
               <w:rPr>
@@ -998,7 +953,7 @@
                 <w:rStyle w:val="Hyperlink"/>
                 <w:noProof/>
               </w:rPr>
-              <w:t>Version history</w:t>
+              <w:t>Document information</w:t>
             </w:r>
             <w:r>
               <w:rPr>
@@ -1019,7 +974,7 @@
                 <w:noProof/>
                 <w:webHidden/>
               </w:rPr>
-              <w:instrText xml:space="preserve"> PAGEREF _Toc10635567 \h </w:instrText>
+              <w:instrText xml:space="preserve"> PAGEREF _Toc24443504 \h </w:instrText>
             </w:r>
             <w:r>
               <w:rPr>
@@ -1039,7 +994,7 @@
                 <w:noProof/>
                 <w:webHidden/>
               </w:rPr>
-              <w:t>2</w:t>
+              <w:t>1</w:t>
             </w:r>
             <w:r>
               <w:rPr>
@@ -1063,13 +1018,13 @@
               <w:lang w:eastAsia="sk-SK"/>
             </w:rPr>
           </w:pPr>
-          <w:hyperlink w:anchor="_Toc10635568" w:history="1">
+          <w:hyperlink w:anchor="_Toc24443505" w:history="1">
             <w:r>
               <w:rPr>
                 <w:rStyle w:val="Hyperlink"/>
                 <w:noProof/>
               </w:rPr>
-              <w:t>3</w:t>
+              <w:t>2</w:t>
             </w:r>
             <w:r>
               <w:rPr>
@@ -1084,7 +1039,7 @@
                 <w:rStyle w:val="Hyperlink"/>
                 <w:noProof/>
               </w:rPr>
-              <w:t>Contents</w:t>
+              <w:t>Version history</w:t>
             </w:r>
             <w:r>
               <w:rPr>
@@ -1105,7 +1060,7 @@
                 <w:noProof/>
                 <w:webHidden/>
               </w:rPr>
-              <w:instrText xml:space="preserve"> PAGEREF _Toc10635568 \h </w:instrText>
+              <w:instrText xml:space="preserve"> PAGEREF _Toc24443505 \h </w:instrText>
             </w:r>
             <w:r>
               <w:rPr>
@@ -1149,13 +1104,13 @@
               <w:lang w:eastAsia="sk-SK"/>
             </w:rPr>
           </w:pPr>
-          <w:hyperlink w:anchor="_Toc10635569" w:history="1">
+          <w:hyperlink w:anchor="_Toc24443506" w:history="1">
             <w:r>
               <w:rPr>
                 <w:rStyle w:val="Hyperlink"/>
                 <w:noProof/>
               </w:rPr>
-              <w:t>4</w:t>
+              <w:t>3</w:t>
             </w:r>
             <w:r>
               <w:rPr>
@@ -1170,7 +1125,7 @@
                 <w:rStyle w:val="Hyperlink"/>
                 <w:noProof/>
               </w:rPr>
-              <w:t>Úvod</w:t>
+              <w:t>Contents</w:t>
             </w:r>
             <w:r>
               <w:rPr>
@@ -1191,7 +1146,7 @@
                 <w:noProof/>
                 <w:webHidden/>
               </w:rPr>
-              <w:instrText xml:space="preserve"> PAGEREF _Toc10635569 \h </w:instrText>
+              <w:instrText xml:space="preserve"> PAGEREF _Toc24443506 \h </w:instrText>
             </w:r>
             <w:r>
               <w:rPr>
@@ -1211,7 +1166,7 @@
                 <w:noProof/>
                 <w:webHidden/>
               </w:rPr>
-              <w:t>3</w:t>
+              <w:t>2</w:t>
             </w:r>
             <w:r>
               <w:rPr>
@@ -1235,12 +1190,98 @@
               <w:lang w:eastAsia="sk-SK"/>
             </w:rPr>
           </w:pPr>
-          <w:hyperlink w:anchor="_Toc10635570" w:history="1">
+          <w:hyperlink w:anchor="_Toc24443507" w:history="1">
             <w:r>
               <w:rPr>
                 <w:rStyle w:val="Hyperlink"/>
                 <w:noProof/>
               </w:rPr>
+              <w:t>4</w:t>
+            </w:r>
+            <w:r>
+              <w:rPr>
+                <w:rFonts w:asciiTheme="minorHAnsi" w:eastAsiaTheme="minorEastAsia" w:hAnsiTheme="minorHAnsi"/>
+                <w:noProof/>
+                <w:lang w:eastAsia="sk-SK"/>
+              </w:rPr>
+              <w:tab/>
+            </w:r>
+            <w:r>
+              <w:rPr>
+                <w:rStyle w:val="Hyperlink"/>
+                <w:noProof/>
+              </w:rPr>
+              <w:t>Úvod</w:t>
+            </w:r>
+            <w:r>
+              <w:rPr>
+                <w:noProof/>
+                <w:webHidden/>
+              </w:rPr>
+              <w:tab/>
+            </w:r>
+            <w:r>
+              <w:rPr>
+                <w:noProof/>
+                <w:webHidden/>
+              </w:rPr>
+              <w:fldChar w:fldCharType="begin"/>
+            </w:r>
+            <w:r>
+              <w:rPr>
+                <w:noProof/>
+                <w:webHidden/>
+              </w:rPr>
+              <w:instrText xml:space="preserve"> PAGEREF _Toc24443507 \h </w:instrText>
+            </w:r>
+            <w:r>
+              <w:rPr>
+                <w:noProof/>
+                <w:webHidden/>
+              </w:rPr>
+            </w:r>
+            <w:r>
+              <w:rPr>
+                <w:noProof/>
+                <w:webHidden/>
+              </w:rPr>
+              <w:fldChar w:fldCharType="separate"/>
+            </w:r>
+            <w:r>
+              <w:rPr>
+                <w:noProof/>
+                <w:webHidden/>
+              </w:rPr>
+              <w:t>3</w:t>
+            </w:r>
+            <w:r>
+              <w:rPr>
+                <w:noProof/>
+                <w:webHidden/>
+              </w:rPr>
+              <w:fldChar w:fldCharType="end"/>
+            </w:r>
+          </w:hyperlink>
+        </w:p>
+        <w:p>
+          <w:pPr>
+            <w:pStyle w:val="TOC1"/>
+            <w:tabs>
+              <w:tab w:val="left" w:pos="440"/>
+              <w:tab w:val="right" w:leader="dot" w:pos="9062"/>
+            </w:tabs>
+            <w:rPr>
+              <w:rFonts w:asciiTheme="minorHAnsi" w:eastAsiaTheme="minorEastAsia" w:hAnsiTheme="minorHAnsi"/>
+              <w:noProof/>
+              <w:lang w:eastAsia="sk-SK"/>
+            </w:rPr>
+          </w:pPr>
+          <w:hyperlink w:anchor="_Toc24443508" w:history="1">
+            <w:r>
+              <w:rPr>
+                <w:rStyle w:val="Hyperlink"/>
+                <w:noProof/>
+              </w:rPr>
               <w:t>5</w:t>
             </w:r>
             <w:r>
@@ -1277,7 +1318,7 @@
                 <w:noProof/>
                 <w:webHidden/>
               </w:rPr>
-              <w:instrText xml:space="preserve"> PAGEREF _Toc10635570 \h </w:instrText>
+              <w:instrText xml:space="preserve"> PAGEREF _Toc24443508 \h </w:instrText>
             </w:r>
             <w:r>
               <w:rPr>
@@ -1321,7 +1362,7 @@
               <w:lang w:eastAsia="sk-SK"/>
             </w:rPr>
           </w:pPr>
-          <w:hyperlink w:anchor="_Toc10635571" w:history="1">
+          <w:hyperlink w:anchor="_Toc24443509" w:history="1">
             <w:r>
               <w:rPr>
                 <w:rStyle w:val="Hyperlink"/>
@@ -1363,7 +1404,7 @@
                 <w:noProof/>
                 <w:webHidden/>
               </w:rPr>
-              <w:instrText xml:space="preserve"> PAGEREF _Toc10635571 \h </w:instrText>
+              <w:instrText xml:space="preserve"> PAGEREF _Toc24443509 \h </w:instrText>
             </w:r>
             <w:r>
               <w:rPr>
@@ -1407,7 +1448,7 @@
               <w:lang w:eastAsia="sk-SK"/>
             </w:rPr>
           </w:pPr>
-          <w:hyperlink w:anchor="_Toc10635572" w:history="1">
+          <w:hyperlink w:anchor="_Toc24443510" w:history="1">
             <w:r>
               <w:rPr>
                 <w:rStyle w:val="Hyperlink"/>
@@ -1449,7 +1490,7 @@
                 <w:noProof/>
                 <w:webHidden/>
               </w:rPr>
-              <w:instrText xml:space="preserve"> PAGEREF _Toc10635572 \h </w:instrText>
+              <w:instrText xml:space="preserve"> PAGEREF _Toc24443510 \h </w:instrText>
             </w:r>
             <w:r>
               <w:rPr>
@@ -1469,7 +1510,7 @@
                 <w:noProof/>
                 <w:webHidden/>
               </w:rPr>
-              <w:t>5</w:t>
+              <w:t>4</w:t>
             </w:r>
             <w:r>
               <w:rPr>
@@ -1493,7 +1534,7 @@
               <w:lang w:eastAsia="sk-SK"/>
             </w:rPr>
           </w:pPr>
-          <w:hyperlink w:anchor="_Toc10635573" w:history="1">
+          <w:hyperlink w:anchor="_Toc24443511" w:history="1">
             <w:r>
               <w:rPr>
                 <w:rStyle w:val="Hyperlink"/>
@@ -1535,7 +1576,7 @@
                 <w:noProof/>
                 <w:webHidden/>
               </w:rPr>
-              <w:instrText xml:space="preserve"> PAGEREF _Toc10635573 \h </w:instrText>
+              <w:instrText xml:space="preserve"> PAGEREF _Toc24443511 \h </w:instrText>
             </w:r>
             <w:r>
               <w:rPr>
@@ -1555,7 +1596,7 @@
                 <w:noProof/>
                 <w:webHidden/>
               </w:rPr>
-              <w:t>6</w:t>
+              <w:t>5</w:t>
             </w:r>
             <w:r>
               <w:rPr>
@@ -1579,7 +1620,7 @@
               <w:lang w:eastAsia="sk-SK"/>
             </w:rPr>
           </w:pPr>
-          <w:hyperlink w:anchor="_Toc10635574" w:history="1">
+          <w:hyperlink w:anchor="_Toc24443512" w:history="1">
             <w:r>
               <w:rPr>
                 <w:rStyle w:val="Hyperlink"/>
@@ -1621,7 +1662,7 @@
                 <w:noProof/>
                 <w:webHidden/>
               </w:rPr>
-              <w:instrText xml:space="preserve"> PAGEREF _Toc10635574 \h </w:instrText>
+              <w:instrText xml:space="preserve"> PAGEREF _Toc24443512 \h </w:instrText>
             </w:r>
             <w:r>
               <w:rPr>
@@ -1641,7 +1682,7 @@
                 <w:noProof/>
                 <w:webHidden/>
               </w:rPr>
-              <w:t>6</w:t>
+              <w:t>5</w:t>
             </w:r>
             <w:r>
               <w:rPr>
@@ -1665,7 +1706,7 @@
               <w:lang w:eastAsia="sk-SK"/>
             </w:rPr>
           </w:pPr>
-          <w:hyperlink w:anchor="_Toc10635575" w:history="1">
+          <w:hyperlink w:anchor="_Toc24443513" w:history="1">
             <w:r>
               <w:rPr>
                 <w:rStyle w:val="Hyperlink"/>
@@ -1707,7 +1748,7 @@
                 <w:noProof/>
                 <w:webHidden/>
               </w:rPr>
-              <w:instrText xml:space="preserve"> PAGEREF _Toc10635575 \h </w:instrText>
+              <w:instrText xml:space="preserve"> PAGEREF _Toc24443513 \h </w:instrText>
             </w:r>
             <w:r>
               <w:rPr>
@@ -1751,7 +1792,7 @@
               <w:lang w:eastAsia="sk-SK"/>
             </w:rPr>
           </w:pPr>
-          <w:hyperlink w:anchor="_Toc10635576" w:history="1">
+          <w:hyperlink w:anchor="_Toc24443514" w:history="1">
             <w:r>
               <w:rPr>
                 <w:rStyle w:val="Hyperlink"/>
@@ -1793,7 +1834,7 @@
                 <w:noProof/>
                 <w:webHidden/>
               </w:rPr>
-              <w:instrText xml:space="preserve"> PAGEREF _Toc10635576 \h </w:instrText>
+              <w:instrText xml:space="preserve"> PAGEREF _Toc24443514 \h </w:instrText>
             </w:r>
             <w:r>
               <w:rPr>
@@ -1813,7 +1854,7 @@
                 <w:noProof/>
                 <w:webHidden/>
               </w:rPr>
-              <w:t>8</w:t>
+              <w:t>7</w:t>
             </w:r>
             <w:r>
               <w:rPr>
@@ -1837,7 +1878,7 @@
               <w:lang w:eastAsia="sk-SK"/>
             </w:rPr>
           </w:pPr>
-          <w:hyperlink w:anchor="_Toc10635577" w:history="1">
+          <w:hyperlink w:anchor="_Toc24443515" w:history="1">
             <w:r>
               <w:rPr>
                 <w:rStyle w:val="Hyperlink"/>
@@ -1879,7 +1920,7 @@
                 <w:noProof/>
                 <w:webHidden/>
               </w:rPr>
-              <w:instrText xml:space="preserve"> PAGEREF _Toc10635577 \h </w:instrText>
+              <w:instrText xml:space="preserve"> PAGEREF _Toc24443515 \h </w:instrText>
             </w:r>
             <w:r>
               <w:rPr>
@@ -1899,7 +1940,7 @@
                 <w:noProof/>
                 <w:webHidden/>
               </w:rPr>
-              <w:t>9</w:t>
+              <w:t>7</w:t>
             </w:r>
             <w:r>
               <w:rPr>
@@ -1923,7 +1964,7 @@
               <w:lang w:eastAsia="sk-SK"/>
             </w:rPr>
           </w:pPr>
-          <w:hyperlink w:anchor="_Toc10635578" w:history="1">
+          <w:hyperlink w:anchor="_Toc24443516" w:history="1">
             <w:r>
               <w:rPr>
                 <w:rStyle w:val="Hyperlink"/>
@@ -1965,7 +2006,7 @@
                 <w:noProof/>
                 <w:webHidden/>
               </w:rPr>
-              <w:instrText xml:space="preserve"> PAGEREF _Toc10635578 \h </w:instrText>
+              <w:instrText xml:space="preserve"> PAGEREF _Toc24443516 \h </w:instrText>
             </w:r>
             <w:r>
               <w:rPr>
@@ -1985,7 +2026,265 @@
                 <w:noProof/>
                 <w:webHidden/>
               </w:rPr>
-              <w:t>10</w:t>
+              <w:t>8</w:t>
+            </w:r>
+            <w:r>
+              <w:rPr>
+                <w:noProof/>
+                <w:webHidden/>
+              </w:rPr>
+              <w:fldChar w:fldCharType="end"/>
+            </w:r>
+          </w:hyperlink>
+        </w:p>
+        <w:p>
+          <w:pPr>
+            <w:pStyle w:val="TOC2"/>
+            <w:tabs>
+              <w:tab w:val="left" w:pos="880"/>
+              <w:tab w:val="right" w:leader="dot" w:pos="9062"/>
+            </w:tabs>
+            <w:rPr>
+              <w:rFonts w:asciiTheme="minorHAnsi" w:eastAsiaTheme="minorEastAsia" w:hAnsiTheme="minorHAnsi"/>
+              <w:noProof/>
+              <w:lang w:eastAsia="sk-SK"/>
+            </w:rPr>
+          </w:pPr>
+          <w:hyperlink w:anchor="_Toc24443517" w:history="1">
+            <w:r>
+              <w:rPr>
+                <w:rStyle w:val="Hyperlink"/>
+                <w:noProof/>
+              </w:rPr>
+              <w:t>9.1</w:t>
+            </w:r>
+            <w:r>
+              <w:rPr>
+                <w:rFonts w:asciiTheme="minorHAnsi" w:eastAsiaTheme="minorEastAsia" w:hAnsiTheme="minorHAnsi"/>
+                <w:noProof/>
+                <w:lang w:eastAsia="sk-SK"/>
+              </w:rPr>
+              <w:tab/>
+            </w:r>
+            <w:r>
+              <w:rPr>
+                <w:rStyle w:val="Hyperlink"/>
+                <w:noProof/>
+              </w:rPr>
+              <w:t>Všeobecné nastavenia</w:t>
+            </w:r>
+            <w:r>
+              <w:rPr>
+                <w:noProof/>
+                <w:webHidden/>
+              </w:rPr>
+              <w:tab/>
+            </w:r>
+            <w:r>
+              <w:rPr>
+                <w:noProof/>
+                <w:webHidden/>
+              </w:rPr>
+              <w:fldChar w:fldCharType="begin"/>
+            </w:r>
+            <w:r>
+              <w:rPr>
+                <w:noProof/>
+                <w:webHidden/>
+              </w:rPr>
+              <w:instrText xml:space="preserve"> PAGEREF _Toc24443517 \h </w:instrText>
+            </w:r>
+            <w:r>
+              <w:rPr>
+                <w:noProof/>
+                <w:webHidden/>
+              </w:rPr>
+            </w:r>
+            <w:r>
+              <w:rPr>
+                <w:noProof/>
+                <w:webHidden/>
+              </w:rPr>
+              <w:fldChar w:fldCharType="separate"/>
+            </w:r>
+            <w:r>
+              <w:rPr>
+                <w:noProof/>
+                <w:webHidden/>
+              </w:rPr>
+              <w:t>8</w:t>
+            </w:r>
+            <w:r>
+              <w:rPr>
+                <w:noProof/>
+                <w:webHidden/>
+              </w:rPr>
+              <w:fldChar w:fldCharType="end"/>
+            </w:r>
+          </w:hyperlink>
+        </w:p>
+        <w:p>
+          <w:pPr>
+            <w:pStyle w:val="TOC2"/>
+            <w:tabs>
+              <w:tab w:val="left" w:pos="880"/>
+              <w:tab w:val="right" w:leader="dot" w:pos="9062"/>
+            </w:tabs>
+            <w:rPr>
+              <w:rFonts w:asciiTheme="minorHAnsi" w:eastAsiaTheme="minorEastAsia" w:hAnsiTheme="minorHAnsi"/>
+              <w:noProof/>
+              <w:lang w:eastAsia="sk-SK"/>
+            </w:rPr>
+          </w:pPr>
+          <w:hyperlink w:anchor="_Toc24443518" w:history="1">
+            <w:r>
+              <w:rPr>
+                <w:rStyle w:val="Hyperlink"/>
+                <w:noProof/>
+              </w:rPr>
+              <w:t>9.2</w:t>
+            </w:r>
+            <w:r>
+              <w:rPr>
+                <w:rFonts w:asciiTheme="minorHAnsi" w:eastAsiaTheme="minorEastAsia" w:hAnsiTheme="minorHAnsi"/>
+                <w:noProof/>
+                <w:lang w:eastAsia="sk-SK"/>
+              </w:rPr>
+              <w:tab/>
+            </w:r>
+            <w:r>
+              <w:rPr>
+                <w:rStyle w:val="Hyperlink"/>
+                <w:noProof/>
+              </w:rPr>
+              <w:t>Nastavenie SMTP</w:t>
+            </w:r>
+            <w:r>
+              <w:rPr>
+                <w:noProof/>
+                <w:webHidden/>
+              </w:rPr>
+              <w:tab/>
+            </w:r>
+            <w:r>
+              <w:rPr>
+                <w:noProof/>
+                <w:webHidden/>
+              </w:rPr>
+              <w:fldChar w:fldCharType="begin"/>
+            </w:r>
+            <w:r>
+              <w:rPr>
+                <w:noProof/>
+                <w:webHidden/>
+              </w:rPr>
+              <w:instrText xml:space="preserve"> PAGEREF _Toc24443518 \h </w:instrText>
+            </w:r>
+            <w:r>
+              <w:rPr>
+                <w:noProof/>
+                <w:webHidden/>
+              </w:rPr>
+            </w:r>
+            <w:r>
+              <w:rPr>
+                <w:noProof/>
+                <w:webHidden/>
+              </w:rPr>
+              <w:fldChar w:fldCharType="separate"/>
+            </w:r>
+            <w:r>
+              <w:rPr>
+                <w:noProof/>
+                <w:webHidden/>
+              </w:rPr>
+              <w:t>8</w:t>
+            </w:r>
+            <w:r>
+              <w:rPr>
+                <w:noProof/>
+                <w:webHidden/>
+              </w:rPr>
+              <w:fldChar w:fldCharType="end"/>
+            </w:r>
+          </w:hyperlink>
+        </w:p>
+        <w:p>
+          <w:pPr>
+            <w:pStyle w:val="TOC2"/>
+            <w:tabs>
+              <w:tab w:val="left" w:pos="880"/>
+              <w:tab w:val="right" w:leader="dot" w:pos="9062"/>
+            </w:tabs>
+            <w:rPr>
+              <w:rFonts w:asciiTheme="minorHAnsi" w:eastAsiaTheme="minorEastAsia" w:hAnsiTheme="minorHAnsi"/>
+              <w:noProof/>
+              <w:lang w:eastAsia="sk-SK"/>
+            </w:rPr>
+          </w:pPr>
+          <w:hyperlink w:anchor="_Toc24443519" w:history="1">
+            <w:r>
+              <w:rPr>
+                <w:rStyle w:val="Hyperlink"/>
+                <w:noProof/>
+              </w:rPr>
+              <w:t>9.3</w:t>
+            </w:r>
+            <w:r>
+              <w:rPr>
+                <w:rFonts w:asciiTheme="minorHAnsi" w:eastAsiaTheme="minorEastAsia" w:hAnsiTheme="minorHAnsi"/>
+                <w:noProof/>
+                <w:lang w:eastAsia="sk-SK"/>
+              </w:rPr>
+              <w:tab/>
+            </w:r>
+            <w:r>
+              <w:rPr>
+                <w:rStyle w:val="Hyperlink"/>
+                <w:noProof/>
+              </w:rPr>
+              <w:t>Konfigurácia proxy servera</w:t>
+            </w:r>
+            <w:r>
+              <w:rPr>
+                <w:noProof/>
+                <w:webHidden/>
+              </w:rPr>
+              <w:tab/>
+            </w:r>
+            <w:r>
+              <w:rPr>
+                <w:noProof/>
+                <w:webHidden/>
+              </w:rPr>
+              <w:fldChar w:fldCharType="begin"/>
+            </w:r>
+            <w:r>
+              <w:rPr>
+                <w:noProof/>
+                <w:webHidden/>
+              </w:rPr>
+              <w:instrText xml:space="preserve"> PAGEREF _Toc24443519 \h </w:instrText>
+            </w:r>
+            <w:r>
+              <w:rPr>
+                <w:noProof/>
+                <w:webHidden/>
+              </w:rPr>
+            </w:r>
+            <w:r>
+              <w:rPr>
+                <w:noProof/>
+                <w:webHidden/>
+              </w:rPr>
+              <w:fldChar w:fldCharType="separate"/>
+            </w:r>
+            <w:r>
+              <w:rPr>
+                <w:noProof/>
+                <w:webHidden/>
+              </w:rPr>
+              <w:t>9</w:t>
             </w:r>
             <w:r>
               <w:rPr>
@@ -2025,14 +2324,14 @@
       <w:pPr>
         <w:pStyle w:val="Heading1"/>
       </w:pPr>
-      <w:bookmarkStart w:id="4" w:name="_Toc5633459"/>
-      <w:bookmarkStart w:id="5" w:name="_Toc10635569"/>
+      <w:bookmarkStart w:id="3" w:name="_Toc5633459"/>
+      <w:bookmarkStart w:id="4" w:name="_Toc24443507"/>
       <w:r>
         <w:lastRenderedPageBreak/>
         <w:t>Úvod</w:t>
       </w:r>
+      <w:bookmarkEnd w:id="3"/>
       <w:bookmarkEnd w:id="4"/>
-      <w:bookmarkEnd w:id="5"/>
     </w:p>
     <w:p/>
     <w:p>
@@ -2063,7 +2362,6 @@
         <w:t xml:space="preserve"> V prípade, že s OEC nie je možné komunikovať, aplikácia o tom vypíše oznam a zablokuje obrazovky.</w:t>
       </w:r>
     </w:p>
-    <w:p/>
     <w:p/>
     <w:p>
       <w:pPr>
@@ -2075,10 +2373,10 @@
           <w:lang w:eastAsia="sk-SK"/>
         </w:rPr>
         <w:drawing>
-          <wp:inline distT="0" distB="0" distL="0" distR="0" wp14:anchorId="3C2D677F" wp14:editId="34E85525">
-            <wp:extent cx="5755640" cy="2494915"/>
-            <wp:effectExtent l="0" t="0" r="0" b="635"/>
-            <wp:docPr id="14" name="Obrázok 14"/>
+          <wp:inline distT="0" distB="0" distL="0" distR="0" wp14:anchorId="45CAF1F7" wp14:editId="15B157FD">
+            <wp:extent cx="3258005" cy="3553321"/>
+            <wp:effectExtent l="0" t="0" r="0" b="9525"/>
+            <wp:docPr id="18" name="Picture 18"/>
             <wp:cNvGraphicFramePr>
               <a:graphicFrameLocks xmlns:a="http://schemas.openxmlformats.org/drawingml/2006/main" noChangeAspect="1"/>
             </wp:cNvGraphicFramePr>
@@ -2098,7 +2396,7 @@
                   <pic:spPr>
                     <a:xfrm>
                       <a:off x="0" y="0"/>
-                      <a:ext cx="5755640" cy="2494915"/>
+                      <a:ext cx="3258005" cy="3553321"/>
                     </a:xfrm>
                     <a:prstGeom prst="rect">
                       <a:avLst/>
@@ -2112,19 +2410,17 @@
       </w:r>
     </w:p>
     <w:p/>
-    <w:p/>
-    <w:p/>
     <w:p>
       <w:pPr>
         <w:pStyle w:val="Heading1"/>
       </w:pPr>
-      <w:bookmarkStart w:id="6" w:name="_Toc5633460"/>
-      <w:bookmarkStart w:id="7" w:name="_Toc10635570"/>
+      <w:bookmarkStart w:id="5" w:name="_Toc5633460"/>
+      <w:bookmarkStart w:id="6" w:name="_Toc24443508"/>
       <w:r>
         <w:t>Konfigurácia pokladní</w:t>
       </w:r>
+      <w:bookmarkEnd w:id="5"/>
       <w:bookmarkEnd w:id="6"/>
-      <w:bookmarkEnd w:id="7"/>
     </w:p>
     <w:p/>
     <w:p>
@@ -2145,10 +2441,10 @@
         </w:rPr>
         <w:lastRenderedPageBreak/>
         <w:drawing>
-          <wp:inline distT="0" distB="0" distL="0" distR="0" wp14:anchorId="50173665" wp14:editId="258EA53F">
-            <wp:extent cx="5755640" cy="4843780"/>
+          <wp:inline distT="0" distB="0" distL="0" distR="0" wp14:anchorId="09ED7A97" wp14:editId="7684AA60">
+            <wp:extent cx="5760720" cy="934085"/>
             <wp:effectExtent l="0" t="0" r="0" b="0"/>
-            <wp:docPr id="15" name="Obrázok 15"/>
+            <wp:docPr id="3" name="Picture 3"/>
             <wp:cNvGraphicFramePr>
               <a:graphicFrameLocks xmlns:a="http://schemas.openxmlformats.org/drawingml/2006/main" noChangeAspect="1"/>
             </wp:cNvGraphicFramePr>
@@ -2168,7 +2464,7 @@
                   <pic:spPr>
                     <a:xfrm>
                       <a:off x="0" y="0"/>
-                      <a:ext cx="5755640" cy="4843780"/>
+                      <a:ext cx="5760720" cy="934085"/>
                     </a:xfrm>
                     <a:prstGeom prst="rect">
                       <a:avLst/>
@@ -2180,38 +2476,51 @@
           </wp:inline>
         </w:drawing>
       </w:r>
-    </w:p>
-    <w:p/>
-    <w:p/>
-    <w:p>
-      <w:pPr>
-        <w:pStyle w:val="Heading2"/>
-      </w:pPr>
-      <w:bookmarkStart w:id="8" w:name="_Toc5633461"/>
-      <w:bookmarkStart w:id="9" w:name="_Toc10635571"/>
-      <w:r>
-        <w:t>Pridanie novej pokladne</w:t>
-      </w:r>
-      <w:bookmarkEnd w:id="8"/>
-      <w:bookmarkEnd w:id="9"/>
-    </w:p>
-    <w:p>
-      <w:r>
-        <w:t xml:space="preserve">Po kliknutí na tlačidlo „plus“ aplikácia zobrazí dialógové okno na pridanie novej pokladne. </w:t>
-      </w:r>
-    </w:p>
-    <w:p>
       <w:r>
         <w:rPr>
           <w:noProof/>
           <w:lang w:eastAsia="sk-SK"/>
         </w:rPr>
-        <w:lastRenderedPageBreak/>
+        <w:t xml:space="preserve"> </w:t>
+      </w:r>
+    </w:p>
+    <w:p/>
+    <w:p/>
+    <w:p>
+      <w:pPr>
+        <w:pStyle w:val="Heading2"/>
+      </w:pPr>
+      <w:bookmarkStart w:id="7" w:name="_Toc5633461"/>
+      <w:bookmarkStart w:id="8" w:name="_Toc24443509"/>
+      <w:r>
+        <w:t>Pridanie novej pokladne</w:t>
+      </w:r>
+      <w:bookmarkEnd w:id="7"/>
+      <w:bookmarkEnd w:id="8"/>
+    </w:p>
+    <w:p>
+      <w:r>
+        <w:t xml:space="preserve">Po kliknutí na tlačidlo „plus“ aplikácia zobrazí dialógové okno na pridanie novej pokladne. </w:t>
+      </w:r>
+    </w:p>
+    <w:p>
+      <w:r>
+        <w:rPr>
+          <w:noProof/>
+          <w:lang w:eastAsia="sk-SK"/>
+        </w:rPr>
+        <w:t xml:space="preserve"> </w:t>
+      </w:r>
+      <w:r>
+        <w:rPr>
+          <w:noProof/>
+          <w:lang w:eastAsia="sk-SK"/>
+        </w:rPr>
         <w:drawing>
-          <wp:inline distT="0" distB="0" distL="0" distR="0" wp14:anchorId="6C663295" wp14:editId="27AF7006">
-            <wp:extent cx="5755640" cy="5027295"/>
-            <wp:effectExtent l="0" t="0" r="0" b="1905"/>
-            <wp:docPr id="17" name="Obrázok 17"/>
+          <wp:inline distT="0" distB="0" distL="0" distR="0" wp14:anchorId="5C583AC6" wp14:editId="1CA4A169">
+            <wp:extent cx="5760720" cy="3672205"/>
+            <wp:effectExtent l="0" t="0" r="0" b="4445"/>
+            <wp:docPr id="5" name="Picture 5"/>
             <wp:cNvGraphicFramePr>
               <a:graphicFrameLocks xmlns:a="http://schemas.openxmlformats.org/drawingml/2006/main" noChangeAspect="1"/>
             </wp:cNvGraphicFramePr>
@@ -2231,7 +2540,7 @@
                   <pic:spPr>
                     <a:xfrm>
                       <a:off x="0" y="0"/>
-                      <a:ext cx="5755640" cy="5027295"/>
+                      <a:ext cx="5760720" cy="3672205"/>
                     </a:xfrm>
                     <a:prstGeom prst="rect">
                       <a:avLst/>
@@ -2304,13 +2613,13 @@
       <w:pPr>
         <w:pStyle w:val="Heading2"/>
       </w:pPr>
-      <w:bookmarkStart w:id="10" w:name="_Toc5633462"/>
-      <w:bookmarkStart w:id="11" w:name="_Toc10635572"/>
+      <w:bookmarkStart w:id="9" w:name="_Toc5633462"/>
+      <w:bookmarkStart w:id="10" w:name="_Toc24443510"/>
       <w:r>
         <w:t>Editácia existujúcej pokladne</w:t>
       </w:r>
+      <w:bookmarkEnd w:id="9"/>
       <w:bookmarkEnd w:id="10"/>
-      <w:bookmarkEnd w:id="11"/>
     </w:p>
     <w:p>
       <w:r>
@@ -2319,16 +2628,12 @@
     </w:p>
     <w:p>
       <w:r>
-        <w:rPr>
-          <w:noProof/>
-          <w:lang w:eastAsia="sk-SK"/>
-        </w:rPr>
         <w:lastRenderedPageBreak/>
         <w:drawing>
-          <wp:inline distT="0" distB="0" distL="0" distR="0" wp14:anchorId="10694D41" wp14:editId="32C57D7F">
-            <wp:extent cx="5755640" cy="5201285"/>
-            <wp:effectExtent l="0" t="0" r="0" b="0"/>
-            <wp:docPr id="22" name="Obrázok 22"/>
+          <wp:inline distT="0" distB="0" distL="0" distR="0" wp14:anchorId="1FE72C68" wp14:editId="03F834D3">
+            <wp:extent cx="5760720" cy="3672840"/>
+            <wp:effectExtent l="0" t="0" r="0" b="3810"/>
+            <wp:docPr id="7" name="Picture 7"/>
             <wp:cNvGraphicFramePr>
               <a:graphicFrameLocks xmlns:a="http://schemas.openxmlformats.org/drawingml/2006/main" noChangeAspect="1"/>
             </wp:cNvGraphicFramePr>
@@ -2348,7 +2653,7 @@
                   <pic:spPr>
                     <a:xfrm>
                       <a:off x="0" y="0"/>
-                      <a:ext cx="5755640" cy="5201285"/>
+                      <a:ext cx="5760720" cy="3672840"/>
                     </a:xfrm>
                     <a:prstGeom prst="rect">
                       <a:avLst/>
@@ -2370,11 +2675,11 @@
       <w:pPr>
         <w:pStyle w:val="Heading3"/>
       </w:pPr>
-      <w:bookmarkStart w:id="12" w:name="_Toc10635573"/>
+      <w:bookmarkStart w:id="11" w:name="_Toc24443511"/>
       <w:r>
         <w:t>Nahratie AuthId setu</w:t>
       </w:r>
-      <w:bookmarkEnd w:id="12"/>
+      <w:bookmarkEnd w:id="11"/>
     </w:p>
     <w:p>
       <w:r>
@@ -2384,7 +2689,21 @@
         <w:t>AuthId set je s</w:t>
       </w:r>
       <w:r>
-        <w:t>úbor identifikačných a autntifikačných údajov stiahnutých z portálu eKasa.</w:t>
+        <w:t xml:space="preserve">úbor identifikačných </w:t>
+      </w:r>
+      <w:proofErr w:type="gramStart"/>
+      <w:r>
+        <w:t>a</w:t>
+      </w:r>
+      <w:proofErr w:type="gramEnd"/>
+      <w:r>
+        <w:t> aut</w:t>
+      </w:r>
+      <w:r>
+        <w:t>e</w:t>
+      </w:r>
+      <w:r>
+        <w:t>ntifikačných údajov stiahnutých z portálu eKasa.</w:t>
       </w:r>
     </w:p>
     <w:p>
@@ -2406,11 +2725,11 @@
       <w:pPr>
         <w:pStyle w:val="Heading3"/>
       </w:pPr>
-      <w:bookmarkStart w:id="13" w:name="_Toc10635574"/>
+      <w:bookmarkStart w:id="12" w:name="_Toc24443512"/>
       <w:r>
         <w:t>Konfigurácia tlačiarne</w:t>
       </w:r>
-      <w:bookmarkEnd w:id="13"/>
+      <w:bookmarkEnd w:id="12"/>
     </w:p>
     <w:p>
       <w:r>
@@ -2434,13 +2753,45 @@
       </w:r>
     </w:p>
     <w:p>
+      <w:pPr>
+        <w:rPr>
+          <w:b/>
+          <w:bCs/>
+          <w:lang w:val="en-US"/>
+        </w:rPr>
+      </w:pPr>
+      <w:r>
+        <w:rPr>
+          <w:rStyle w:val="SubtleEmphasis"/>
+          <w:b/>
+          <w:bCs/>
+        </w:rPr>
+        <w:t>Upozornenie</w:t>
+      </w:r>
+      <w:r>
+        <w:rPr>
+          <w:b/>
+          <w:bCs/>
+          <w:lang w:val="en-US"/>
+        </w:rPr>
+        <w:t>: Zmenu konfigurácie tlačiarne vykonávajte tak aby výsledný doklad zodpovedal požiadavkám zákona o eKasa. Datapac nepreberá zodpovednosť za porušenie zákona spôsobené zlou konfiguráciou tlačiarne.</w:t>
+      </w:r>
+    </w:p>
+    <w:p>
+      <w:pPr>
+        <w:rPr>
+          <w:lang w:val="en-US"/>
+        </w:rPr>
+      </w:pPr>
+    </w:p>
+    <w:p>
       <w:r>
         <w:lastRenderedPageBreak/>
         <w:drawing>
-          <wp:inline distT="0" distB="0" distL="0" distR="0" wp14:anchorId="52BACA40" wp14:editId="62EDD350">
-            <wp:extent cx="4694327" cy="3787468"/>
-            <wp:effectExtent l="0" t="0" r="0" b="3810"/>
-            <wp:docPr id="2" name="Picture 2"/>
+          <wp:inline distT="0" distB="0" distL="0" distR="0" wp14:anchorId="6F55BCA3" wp14:editId="7CD6A242">
+            <wp:extent cx="5760720" cy="3669030"/>
+            <wp:effectExtent l="0" t="0" r="0" b="7620"/>
+            <wp:docPr id="9" name="Picture 9"/>
             <wp:cNvGraphicFramePr>
               <a:graphicFrameLocks xmlns:a="http://schemas.openxmlformats.org/drawingml/2006/main" noChangeAspect="1"/>
             </wp:cNvGraphicFramePr>
@@ -2460,7 +2811,7 @@
                   <pic:spPr>
                     <a:xfrm>
                       <a:off x="0" y="0"/>
-                      <a:ext cx="4694327" cy="3787468"/>
+                      <a:ext cx="5760720" cy="3669030"/>
                     </a:xfrm>
                     <a:prstGeom prst="rect">
                       <a:avLst/>
@@ -2474,6 +2825,22 @@
       </w:r>
     </w:p>
     <w:p>
+      <w:r>
+        <w:t xml:space="preserve">Konfigurácia pre jednotlivé typy podporovaných tlačiarní je uvedená na </w:t>
+      </w:r>
+    </w:p>
+    <w:p>
+      <w:hyperlink r:id="rId16" w:history="1">
+        <w:r>
+          <w:rPr>
+            <w:rStyle w:val="Hyperlink"/>
+          </w:rPr>
+          <w:t>https://github.com/datapacsro/oec/wiki/Nastavenie-pre-r%C3%B4zne-modely-tla%C4%8Diarn%C3%AD</w:t>
+        </w:r>
+      </w:hyperlink>
+    </w:p>
+    <w:p/>
+    <w:p>
       <w:pPr>
         <w:pStyle w:val="Heading4"/>
       </w:pPr>
@@ -2586,6 +2953,41 @@
           <w:shd w:val="clear" w:color="auto" w:fill="FFFFFF"/>
         </w:rPr>
         <w:t>Sekvencia na orezanie papiera</w:t>
+      </w:r>
+    </w:p>
+    <w:p>
+      <w:pPr>
+        <w:pStyle w:val="Heading4"/>
+        <w:rPr>
+          <w:shd w:val="clear" w:color="auto" w:fill="FFFFFF"/>
+        </w:rPr>
+      </w:pPr>
+      <w:r>
+        <w:rPr>
+          <w:shd w:val="clear" w:color="auto" w:fill="FFFFFF"/>
+        </w:rPr>
+        <w:t>Sekvencia na otvorenie pokladničnej zásuvky</w:t>
+      </w:r>
+    </w:p>
+    <w:p>
+      <w:pPr>
+        <w:rPr>
+          <w:rFonts w:cs="Arial"/>
+          <w:color w:val="333333"/>
+          <w:sz w:val="21"/>
+          <w:szCs w:val="21"/>
+          <w:shd w:val="clear" w:color="auto" w:fill="FFFFFF"/>
+        </w:rPr>
+      </w:pPr>
+      <w:r>
+        <w:rPr>
+          <w:rFonts w:cs="Arial"/>
+          <w:color w:val="333333"/>
+          <w:sz w:val="21"/>
+          <w:szCs w:val="21"/>
+          <w:shd w:val="clear" w:color="auto" w:fill="FFFFFF"/>
+        </w:rPr>
+        <w:t>Sekvencia, ktorou sa otvorí pokladničná zásuvka pripojená k tlačiarni.</w:t>
       </w:r>
     </w:p>
     <w:p>
@@ -2753,36 +3155,39 @@
     </w:p>
     <w:p>
       <w:pPr>
+        <w:pStyle w:val="Heading4"/>
+      </w:pPr>
+      <w:r>
+        <w:lastRenderedPageBreak/>
+        <w:t>Timeout tlačiarne</w:t>
+      </w:r>
+    </w:p>
+    <w:p>
+      <w:pPr>
         <w:rPr>
           <w:lang w:val="en-US"/>
         </w:rPr>
       </w:pPr>
       <w:r>
         <w:rPr>
-          <w:rStyle w:val="SubtleEmphasis"/>
-        </w:rPr>
-        <w:t>Upozornenie</w:t>
-      </w:r>
-      <w:r>
-        <w:rPr>
           <w:lang w:val="en-US"/>
         </w:rPr>
-        <w:t>: Zmenu konfigurácie tlačiarne vykonávajte tak aby výsledný doklad zodpovedal požiadavkám zákona o eKasa. Datapac nepreberá zodpovednosť za porušenie zákona spôsobené zlou konfiguráciou tlačiarne.</w:t>
+        <w:t>Niektoré modely tlačiarní neodpovedajú kým sú v nepripravenom stave – napríklad je otvorený kryt tlačiarne. OEC čaká na odpoveň od tlačiarne v tomto timeoute. Pokiaľ ju nedostane a doklad bol úspešne zaevidovaný či už online alebo offline, vráti HTTP status 202.</w:t>
       </w:r>
     </w:p>
     <w:p>
       <w:pPr>
         <w:pStyle w:val="Heading1"/>
       </w:pPr>
-      <w:bookmarkStart w:id="14" w:name="_Toc5629936"/>
-      <w:bookmarkStart w:id="15" w:name="_Toc5633463"/>
-      <w:bookmarkStart w:id="16" w:name="_Toc10635575"/>
+      <w:bookmarkStart w:id="13" w:name="_Toc5629936"/>
+      <w:bookmarkStart w:id="14" w:name="_Toc5633463"/>
+      <w:bookmarkStart w:id="15" w:name="_Toc24443513"/>
       <w:r>
         <w:t>Doposlanie neodoslaných správ</w:t>
       </w:r>
+      <w:bookmarkEnd w:id="13"/>
       <w:bookmarkEnd w:id="14"/>
       <w:bookmarkEnd w:id="15"/>
-      <w:bookmarkEnd w:id="16"/>
     </w:p>
     <w:p/>
     <w:p>
@@ -2790,11 +3195,7 @@
         <w:t>Tato časť aplikácie slúži</w:t>
       </w:r>
       <w:r>
-        <w:t xml:space="preserve"> na doposlanie neodoslaných správ. Doposlanie je možné vykonať hromadne, kliknutím na tlačidlo „Doposlať všetky“ alebo samostatne pre jednotlivé pokladne </w:t>
-      </w:r>
-      <w:r>
-        <w:lastRenderedPageBreak/>
-        <w:t>– kliknutím na tlačidlo „Doposlať“ pri príslušnej pokladni. O úspechu doposlania aplikácia zobrazí oznam.</w:t>
+        <w:t xml:space="preserve"> na doposlanie neodoslaných správ. Doposlanie je možné vykonať hromadne, kliknutím na tlačidlo „Doposlať všetky“ alebo samostatne pre jednotlivé pokladne – kliknutím na tlačidlo „Doposlať“ pri príslušnej pokladni. O úspechu doposlania aplikácia zobrazí oznam.</w:t>
       </w:r>
     </w:p>
     <w:p/>
@@ -2805,102 +3206,10 @@
           <w:lang w:eastAsia="sk-SK"/>
         </w:rPr>
         <w:drawing>
-          <wp:inline distT="0" distB="0" distL="0" distR="0" wp14:anchorId="5D6C4488" wp14:editId="1D8DF59E">
-            <wp:extent cx="5755640" cy="4984750"/>
-            <wp:effectExtent l="0" t="0" r="0" b="6350"/>
-            <wp:docPr id="23" name="Obrázok 23"/>
-            <wp:cNvGraphicFramePr>
-              <a:graphicFrameLocks xmlns:a="http://schemas.openxmlformats.org/drawingml/2006/main" noChangeAspect="1"/>
-            </wp:cNvGraphicFramePr>
-            <a:graphic xmlns:a="http://schemas.openxmlformats.org/drawingml/2006/main">
-              <a:graphicData uri="http://schemas.openxmlformats.org/drawingml/2006/picture">
-                <pic:pic xmlns:pic="http://schemas.openxmlformats.org/drawingml/2006/picture">
-                  <pic:nvPicPr>
-                    <pic:cNvPr id="1" name=""/>
-                    <pic:cNvPicPr/>
-                  </pic:nvPicPr>
-                  <pic:blipFill>
-                    <a:blip r:embed="rId16"/>
-                    <a:stretch>
-                      <a:fillRect/>
-                    </a:stretch>
-                  </pic:blipFill>
-                  <pic:spPr>
-                    <a:xfrm>
-                      <a:off x="0" y="0"/>
-                      <a:ext cx="5755640" cy="4984750"/>
-                    </a:xfrm>
-                    <a:prstGeom prst="rect">
-                      <a:avLst/>
-                    </a:prstGeom>
-                  </pic:spPr>
-                </pic:pic>
-              </a:graphicData>
-            </a:graphic>
-          </wp:inline>
-        </w:drawing>
-      </w:r>
-    </w:p>
-    <w:p>
-      <w:pPr>
-        <w:pStyle w:val="Heading1"/>
-      </w:pPr>
-      <w:bookmarkStart w:id="17" w:name="_Toc5633464"/>
-      <w:bookmarkStart w:id="18" w:name="_Toc10635576"/>
-      <w:r>
-        <w:t>Tlač</w:t>
-      </w:r>
-      <w:r>
-        <w:t xml:space="preserve"> </w:t>
-      </w:r>
-      <w:r>
-        <w:t>neodoslaných</w:t>
-      </w:r>
-      <w:r>
-        <w:t xml:space="preserve"> správ</w:t>
-      </w:r>
-      <w:bookmarkEnd w:id="17"/>
-      <w:bookmarkEnd w:id="18"/>
-    </w:p>
-    <w:p/>
-    <w:p>
-      <w:r>
-        <w:t xml:space="preserve">Časť aplikácie </w:t>
-      </w:r>
-      <w:r>
-        <w:rPr>
-          <w:b/>
-        </w:rPr>
-        <w:t>Tlač neodoslaných správ</w:t>
-      </w:r>
-      <w:r>
-        <w:t xml:space="preserve"> slúži na vytlačenie dokladov, ktoré neboli odoslané. </w:t>
-      </w:r>
-      <w:r>
-        <w:t xml:space="preserve">Na obrazovke sa nachádza výberovník s pokladňami a dva </w:t>
-      </w:r>
-      <w:r>
-        <w:t>dátumové textboxy. Oba dátumy sú povinné. Po vybratí všetkých parametrov sa doklady vytlačia stlačením tlačidla Tlačiť. O úspechu tlače aplikácia zobrazí oznam.</w:t>
-      </w:r>
-    </w:p>
-    <w:p/>
-    <w:p>
-      <w:pPr>
-        <w:jc w:val="center"/>
-      </w:pPr>
-    </w:p>
-    <w:p>
-      <w:r>
-        <w:rPr>
-          <w:noProof/>
-          <w:lang w:eastAsia="sk-SK"/>
-        </w:rPr>
-        <w:lastRenderedPageBreak/>
-        <w:drawing>
-          <wp:inline distT="0" distB="0" distL="0" distR="0" wp14:anchorId="6A146A90" wp14:editId="2C49110C">
-            <wp:extent cx="5755640" cy="5067935"/>
+          <wp:inline distT="0" distB="0" distL="0" distR="0" wp14:anchorId="18067F38" wp14:editId="4C4B3978">
+            <wp:extent cx="5760720" cy="647700"/>
             <wp:effectExtent l="0" t="0" r="0" b="0"/>
-            <wp:docPr id="31" name="Obrázok 31"/>
+            <wp:docPr id="10" name="Picture 10"/>
             <wp:cNvGraphicFramePr>
               <a:graphicFrameLocks xmlns:a="http://schemas.openxmlformats.org/drawingml/2006/main" noChangeAspect="1"/>
             </wp:cNvGraphicFramePr>
@@ -2920,7 +3229,7 @@
                   <pic:spPr>
                     <a:xfrm>
                       <a:off x="0" y="0"/>
-                      <a:ext cx="5755640" cy="5067935"/>
+                      <a:ext cx="5760720" cy="647700"/>
                     </a:xfrm>
                     <a:prstGeom prst="rect">
                       <a:avLst/>
@@ -2932,43 +3241,69 @@
           </wp:inline>
         </w:drawing>
       </w:r>
-    </w:p>
-    <w:p>
-      <w:pPr>
-        <w:jc w:val="center"/>
-      </w:pPr>
-    </w:p>
-    <w:p>
-      <w:pPr>
-        <w:pStyle w:val="Heading1"/>
-      </w:pPr>
-      <w:bookmarkStart w:id="19" w:name="_Toc5633465"/>
-      <w:bookmarkStart w:id="20" w:name="_Toc10635577"/>
-      <w:r>
-        <w:t>Synchronizácia času</w:t>
-      </w:r>
-      <w:bookmarkEnd w:id="19"/>
-      <w:bookmarkEnd w:id="20"/>
-    </w:p>
-    <w:p/>
-    <w:p>
-      <w:r>
-        <w:t>Táto časť aplikácie slúži na nastavenie systémového času PPEKK. Modrým tlačidlom „Načítať“ je možné znovu načítať systémový čas PPEKK. Čas je možné zmeniť a následne uložiť stlačením zeleného tlačidla „Uložiť“. O výsledku nastavenia aplikácia zobrazí oznam.</w:t>
-      </w:r>
-    </w:p>
-    <w:p/>
-    <w:p>
       <w:r>
         <w:rPr>
           <w:noProof/>
           <w:lang w:eastAsia="sk-SK"/>
         </w:rPr>
-        <w:lastRenderedPageBreak/>
+        <w:t xml:space="preserve"> </w:t>
+      </w:r>
+    </w:p>
+    <w:p>
+      <w:pPr>
+        <w:pStyle w:val="Heading1"/>
+      </w:pPr>
+      <w:bookmarkStart w:id="16" w:name="_Toc5633464"/>
+      <w:bookmarkStart w:id="17" w:name="_Toc24443514"/>
+      <w:r>
+        <w:t>Tlač</w:t>
+      </w:r>
+      <w:r>
+        <w:t xml:space="preserve"> </w:t>
+      </w:r>
+      <w:r>
+        <w:t>neodoslaných</w:t>
+      </w:r>
+      <w:r>
+        <w:t xml:space="preserve"> správ</w:t>
+      </w:r>
+      <w:bookmarkEnd w:id="16"/>
+      <w:bookmarkEnd w:id="17"/>
+    </w:p>
+    <w:p/>
+    <w:p>
+      <w:r>
+        <w:t xml:space="preserve">Časť aplikácie </w:t>
+      </w:r>
+      <w:r>
+        <w:rPr>
+          <w:b/>
+        </w:rPr>
+        <w:t>Tlač neodoslaných správ</w:t>
+      </w:r>
+      <w:r>
+        <w:t xml:space="preserve"> slúži na vytlačenie dokladov, ktoré neboli odoslané. </w:t>
+      </w:r>
+      <w:r>
+        <w:t xml:space="preserve">Na obrazovke sa nachádza výberovník s pokladňami a dva </w:t>
+      </w:r>
+      <w:r>
+        <w:t>dátumové textboxy. Oba dátumy sú povinné. Po vybratí všetkých parametrov sa doklady vytlačia stlačením tlačidla Tlačiť. O úspechu tlače aplikácia zobrazí oznam.</w:t>
+      </w:r>
+    </w:p>
+    <w:p/>
+    <w:p>
+      <w:pPr>
+        <w:jc w:val="center"/>
+      </w:pPr>
+    </w:p>
+    <w:p>
+      <w:r>
         <w:drawing>
-          <wp:inline distT="0" distB="0" distL="0" distR="0" wp14:anchorId="0A1FC112" wp14:editId="7F3E7C7E">
-            <wp:extent cx="5755640" cy="4972050"/>
+          <wp:inline distT="0" distB="0" distL="0" distR="0" wp14:anchorId="0AE7BB7E" wp14:editId="2E0312BB">
+            <wp:extent cx="5760720" cy="1532890"/>
             <wp:effectExtent l="0" t="0" r="0" b="0"/>
-            <wp:docPr id="39" name="Obrázok 39"/>
+            <wp:docPr id="11" name="Picture 11"/>
             <wp:cNvGraphicFramePr>
               <a:graphicFrameLocks xmlns:a="http://schemas.openxmlformats.org/drawingml/2006/main" noChangeAspect="1"/>
             </wp:cNvGraphicFramePr>
@@ -2988,7 +3323,7 @@
                   <pic:spPr>
                     <a:xfrm>
                       <a:off x="0" y="0"/>
-                      <a:ext cx="5755640" cy="4972050"/>
+                      <a:ext cx="5760720" cy="1532890"/>
                     </a:xfrm>
                     <a:prstGeom prst="rect">
                       <a:avLst/>
@@ -3003,126 +3338,41 @@
     </w:p>
     <w:p>
       <w:pPr>
+        <w:jc w:val="center"/>
+      </w:pPr>
+    </w:p>
+    <w:p>
+      <w:pPr>
         <w:pStyle w:val="Heading1"/>
       </w:pPr>
-      <w:bookmarkStart w:id="21" w:name="_Toc5633466"/>
-      <w:bookmarkStart w:id="22" w:name="_Toc10635578"/>
-      <w:r>
-        <w:t>Globálna konfigurácia</w:t>
-      </w:r>
-      <w:bookmarkEnd w:id="21"/>
-      <w:bookmarkEnd w:id="22"/>
+      <w:bookmarkStart w:id="18" w:name="_Toc5633465"/>
+      <w:bookmarkStart w:id="19" w:name="_Toc24443515"/>
+      <w:r>
+        <w:t>Synchronizácia času</w:t>
+      </w:r>
+      <w:bookmarkEnd w:id="18"/>
+      <w:bookmarkEnd w:id="19"/>
     </w:p>
     <w:p/>
     <w:p>
       <w:r>
-        <w:t xml:space="preserve">Táto časť aplikácie slúži na zmenu globálnych nastavení. Parametre </w:t>
-      </w:r>
-      <w:r>
-        <w:rPr>
-          <w:b/>
-        </w:rPr>
-        <w:t>URL eKasa</w:t>
-      </w:r>
-      <w:r>
-        <w:t>,</w:t>
-      </w:r>
-      <w:r>
-        <w:rPr>
-          <w:b/>
-        </w:rPr>
-        <w:t xml:space="preserve"> </w:t>
-      </w:r>
-      <w:r>
-        <w:rPr>
-          <w:b/>
-        </w:rPr>
-        <w:t xml:space="preserve">URL eKasa ping, eKasa ping response, </w:t>
-      </w:r>
-      <w:r>
-        <w:rPr>
-          <w:b/>
-        </w:rPr>
-        <w:t>Vydávateľ certifikátu</w:t>
-      </w:r>
-      <w:r>
-        <w:t xml:space="preserve">, </w:t>
-      </w:r>
-      <w:r>
-        <w:rPr>
-          <w:b/>
-        </w:rPr>
-        <w:t>Subjekt certifikátu</w:t>
-      </w:r>
-      <w:r>
-        <w:t xml:space="preserve">, </w:t>
-      </w:r>
-      <w:r>
-        <w:rPr>
-          <w:b/>
-        </w:rPr>
-        <w:t>Timeout čakania</w:t>
-      </w:r>
-      <w:r>
-        <w:t xml:space="preserve"> a </w:t>
-      </w:r>
-      <w:r>
-        <w:rPr>
-          <w:b/>
-        </w:rPr>
-        <w:t>Timeout čakania pre doposlanie správy</w:t>
-      </w:r>
-      <w:r>
-        <w:t xml:space="preserve"> </w:t>
-      </w:r>
-      <w:r>
-        <w:t xml:space="preserve">v časti všeobecné nastavenia </w:t>
-      </w:r>
-      <w:r>
-        <w:t>sú povinné. Zmenu nastavení vykonáme stlačením tlačidla „Uložiť“. O výsledku zmeny nastavení aplikácia vypíše oznam.</w:t>
-      </w:r>
-    </w:p>
-    <w:p>
-      <w:r>
-        <w:t>URL eKasa, vydávateľ a subjekt certifikátu je od výroby nastavené na produkčné rozhranie eKasa platné v čase 5.6.2019. V prípade, že štát zmení tieto parametre, nastavte ich podľa pokynov štátu.</w:t>
-      </w:r>
-    </w:p>
-    <w:p>
-      <w:r>
-        <w:rPr>
-          <w:rStyle w:val="Emphasis"/>
-        </w:rPr>
-        <w:t>Upozornenie</w:t>
-      </w:r>
-      <w:r>
-        <w:t>: Datapac nepreberá zodpovednosť za zlé nastavenie parametrov URL eKasa, vydávateľ a subjekt certifikátu.</w:t>
-      </w:r>
-    </w:p>
-    <w:p>
-      <w:r>
-        <w:t>Timeout čakania podľa zákona musí byť minimálne 2 sekundy. Použite vyššiu hodnotu v prípade, že pripojenie k eKasa je nekvalitné.</w:t>
-      </w:r>
-    </w:p>
-    <w:p>
-      <w:r>
-        <w:t>Timeout čakania pre doposlanie správy</w:t>
-      </w:r>
-      <w:r>
-        <w:t xml:space="preserve"> je čas, ktorý čaká OEC na odpoveď od eKasa v prípade odposlania neodoslaných správ. Nastavte hodnotu na výrazne vačší čas aby bolo odposielanie neodoslaných správ čo najsúpešnejšie. Default hodnota je 20 sekund.</w:t>
+        <w:t>Táto časť aplikácie slúži na nastavenie systémového času PPEKK. Modrým tlačidlom „Načítať“ je možné znovu načítať systémový čas PPEKK. Čas je možné zmeniť a následne uložiť stlačením zeleného tlačidla „Uložiť“. O výsledku nastavenia aplikácia z</w:t>
+      </w:r>
+      <w:bookmarkStart w:id="20" w:name="_GoBack"/>
+      <w:bookmarkEnd w:id="20"/>
+      <w:r>
+        <w:t>obrazí oznam.</w:t>
       </w:r>
     </w:p>
     <w:p/>
     <w:p>
       <w:r>
-        <w:rPr>
-          <w:noProof/>
-          <w:lang w:eastAsia="sk-SK"/>
-        </w:rPr>
+        <w:lastRenderedPageBreak/>
         <w:drawing>
-          <wp:inline distT="0" distB="0" distL="0" distR="0" wp14:anchorId="6A272A80" wp14:editId="63372BB9">
-            <wp:extent cx="5760720" cy="5446395"/>
-            <wp:effectExtent l="0" t="0" r="0" b="1905"/>
-            <wp:docPr id="1" name="Obrázok 1"/>
+          <wp:inline distT="0" distB="0" distL="0" distR="0" wp14:anchorId="217A0834" wp14:editId="2603573C">
+            <wp:extent cx="5760720" cy="1487805"/>
+            <wp:effectExtent l="0" t="0" r="0" b="0"/>
+            <wp:docPr id="12" name="Picture 12"/>
             <wp:cNvGraphicFramePr>
               <a:graphicFrameLocks xmlns:a="http://schemas.openxmlformats.org/drawingml/2006/main" noChangeAspect="1"/>
             </wp:cNvGraphicFramePr>
@@ -3142,7 +3392,7 @@
                   <pic:spPr>
                     <a:xfrm>
                       <a:off x="0" y="0"/>
-                      <a:ext cx="5760720" cy="5446395"/>
+                      <a:ext cx="5760720" cy="1487805"/>
                     </a:xfrm>
                     <a:prstGeom prst="rect">
                       <a:avLst/>
@@ -3155,18 +3405,336 @@
         </w:drawing>
       </w:r>
     </w:p>
+    <w:p>
+      <w:pPr>
+        <w:pStyle w:val="Heading1"/>
+      </w:pPr>
+      <w:bookmarkStart w:id="21" w:name="_Toc5633466"/>
+      <w:bookmarkStart w:id="22" w:name="_Toc24443516"/>
+      <w:r>
+        <w:t>Globálna konfigurácia</w:t>
+      </w:r>
+      <w:bookmarkEnd w:id="21"/>
+      <w:bookmarkEnd w:id="22"/>
+    </w:p>
+    <w:p>
+      <w:pPr>
+        <w:pStyle w:val="Heading2"/>
+      </w:pPr>
+      <w:bookmarkStart w:id="23" w:name="_Toc24443517"/>
+      <w:r>
+        <w:t>Všeobecné nastavenia</w:t>
+      </w:r>
+      <w:bookmarkEnd w:id="23"/>
+    </w:p>
+    <w:p>
+      <w:r>
+        <w:t xml:space="preserve">Táto časť aplikácie slúži na zmenu globálnych nastavení. Parametre </w:t>
+      </w:r>
+      <w:r>
+        <w:rPr>
+          <w:b/>
+        </w:rPr>
+        <w:t>URL eKasa</w:t>
+      </w:r>
+      <w:r>
+        <w:t>,</w:t>
+      </w:r>
+      <w:r>
+        <w:rPr>
+          <w:b/>
+        </w:rPr>
+        <w:t xml:space="preserve"> </w:t>
+      </w:r>
+      <w:r>
+        <w:rPr>
+          <w:b/>
+        </w:rPr>
+        <w:t xml:space="preserve">URL eKasa ping, eKasa ping response, </w:t>
+      </w:r>
+      <w:r>
+        <w:rPr>
+          <w:b/>
+        </w:rPr>
+        <w:t>Vydávateľ certifikátu</w:t>
+      </w:r>
+      <w:r>
+        <w:t xml:space="preserve">, </w:t>
+      </w:r>
+      <w:r>
+        <w:rPr>
+          <w:b/>
+        </w:rPr>
+        <w:t>Subjekt certifikátu</w:t>
+      </w:r>
+      <w:r>
+        <w:t xml:space="preserve">, </w:t>
+      </w:r>
+      <w:r>
+        <w:rPr>
+          <w:b/>
+        </w:rPr>
+        <w:t>Timeout čakania</w:t>
+      </w:r>
+      <w:r>
+        <w:t xml:space="preserve"> a </w:t>
+      </w:r>
+      <w:r>
+        <w:rPr>
+          <w:b/>
+        </w:rPr>
+        <w:t>Timeout čakania pre doposlanie správy</w:t>
+      </w:r>
+      <w:r>
+        <w:t xml:space="preserve"> </w:t>
+      </w:r>
+      <w:r>
+        <w:t xml:space="preserve">v časti všeobecné nastavenia </w:t>
+      </w:r>
+      <w:r>
+        <w:t>sú povinné. Zmenu nastavení vykonáme stlačením tlačidla „Uložiť“. O výsledku zmeny nastavení aplikácia vypíše oznam.</w:t>
+      </w:r>
+    </w:p>
+    <w:p>
+      <w:r>
+        <w:t>URL eKasa</w:t>
+      </w:r>
+      <w:r>
+        <w:t>, eKasa ping</w:t>
+      </w:r>
+      <w:r>
+        <w:t>, vydávateľ a subjekt certifikátu je od výroby nastavené na produkčné rozhranie eKasa platné v čase 5.6.2019. V prípade, že štát zmení tieto parametre, nastavte ich podľa pokynov štátu.</w:t>
+      </w:r>
+    </w:p>
+    <w:p>
+      <w:r>
+        <w:rPr>
+          <w:rStyle w:val="Emphasis"/>
+        </w:rPr>
+        <w:t>Upozornenie</w:t>
+      </w:r>
+      <w:r>
+        <w:t>: Datapac nepreberá zodpovednosť za zlé nastavenie parametrov URL eKasa, vydávateľ a subjekt certifikátu.</w:t>
+      </w:r>
+    </w:p>
+    <w:p>
+      <w:r>
+        <w:t>Timeout čakania podľa zákona musí byť minimálne 2 sekundy. Použite vyššiu hodnotu v prípade, že pripojenie k eKasa je nekvalitné.</w:t>
+      </w:r>
+    </w:p>
+    <w:p>
+      <w:r>
+        <w:t>Timeout čakania pre doposlanie správy</w:t>
+      </w:r>
+      <w:r>
+        <w:t xml:space="preserve"> je čas, ktorý čaká OEC na odpoveď od eKasa v prípade odposlania neodoslaných správ. Nastavte hodnotu na výrazne vačší čas aby bolo odposielanie neodoslaných správ čo najsúpešnejšie. Default hodnota je 20 sekund.</w:t>
+      </w:r>
+    </w:p>
+    <w:p>
+      <w:r>
+        <w:t>Nastavenie pre produkčné a integračné prostredie zverejňuje Finančná správa na svojich webových stránkach.</w:t>
+      </w:r>
+    </w:p>
+    <w:p>
+      <w:r>
+        <w:rPr>
+          <w:noProof/>
+          <w:lang w:eastAsia="sk-SK"/>
+        </w:rPr>
+        <w:drawing>
+          <wp:inline distT="0" distB="0" distL="0" distR="0" wp14:anchorId="03303152" wp14:editId="6AE0D1AE">
+            <wp:extent cx="5760720" cy="1712595"/>
+            <wp:effectExtent l="0" t="0" r="0" b="1905"/>
+            <wp:docPr id="13" name="Picture 13"/>
+            <wp:cNvGraphicFramePr>
+              <a:graphicFrameLocks xmlns:a="http://schemas.openxmlformats.org/drawingml/2006/main" noChangeAspect="1"/>
+            </wp:cNvGraphicFramePr>
+            <a:graphic xmlns:a="http://schemas.openxmlformats.org/drawingml/2006/main">
+              <a:graphicData uri="http://schemas.openxmlformats.org/drawingml/2006/picture">
+                <pic:pic xmlns:pic="http://schemas.openxmlformats.org/drawingml/2006/picture">
+                  <pic:nvPicPr>
+                    <pic:cNvPr id="1" name=""/>
+                    <pic:cNvPicPr/>
+                  </pic:nvPicPr>
+                  <pic:blipFill>
+                    <a:blip r:embed="rId20"/>
+                    <a:stretch>
+                      <a:fillRect/>
+                    </a:stretch>
+                  </pic:blipFill>
+                  <pic:spPr>
+                    <a:xfrm>
+                      <a:off x="0" y="0"/>
+                      <a:ext cx="5760720" cy="1712595"/>
+                    </a:xfrm>
+                    <a:prstGeom prst="rect">
+                      <a:avLst/>
+                    </a:prstGeom>
+                  </pic:spPr>
+                </pic:pic>
+              </a:graphicData>
+            </a:graphic>
+          </wp:inline>
+        </w:drawing>
+      </w:r>
+      <w:r>
+        <w:rPr>
+          <w:noProof/>
+          <w:lang w:eastAsia="sk-SK"/>
+        </w:rPr>
+        <w:t xml:space="preserve"> </w:t>
+      </w:r>
+    </w:p>
     <w:p/>
+    <w:p>
+      <w:pPr>
+        <w:pStyle w:val="Heading2"/>
+      </w:pPr>
+      <w:bookmarkStart w:id="24" w:name="_Toc24443518"/>
+      <w:r>
+        <w:t>Nastavenie SMTP</w:t>
+      </w:r>
+      <w:bookmarkEnd w:id="24"/>
+    </w:p>
     <w:p>
       <w:pPr>
         <w:rPr>
           <w:lang w:val="en-US"/>
         </w:rPr>
       </w:pPr>
-    </w:p>
+      <w:r>
+        <w:rPr>
+          <w:lang w:val="en-US"/>
+        </w:rPr>
+        <w:t>SMTP konfigurácia môže byť nastavené na globálnej úrovni a na úrovni pokladne. Ak pre pokladňu nie je SMTP nakonfigurované, použije sa globálna konfigurácia. Ak nie je nastavená globálna konfigurácia, OEC nebude doručovať doklady emailom.</w:t>
+      </w:r>
+    </w:p>
+    <w:p>
+      <w:pPr>
+        <w:rPr>
+          <w:lang w:val="en-US"/>
+        </w:rPr>
+      </w:pPr>
+      <w:r>
+        <w:rPr>
+          <w:lang w:val="en-US"/>
+        </w:rPr>
+        <w:lastRenderedPageBreak/>
+        <w:drawing>
+          <wp:inline distT="0" distB="0" distL="0" distR="0" wp14:anchorId="24DD914F" wp14:editId="14C268FE">
+            <wp:extent cx="5760720" cy="1741805"/>
+            <wp:effectExtent l="0" t="0" r="0" b="0"/>
+            <wp:docPr id="1" name="Picture 1"/>
+            <wp:cNvGraphicFramePr>
+              <a:graphicFrameLocks xmlns:a="http://schemas.openxmlformats.org/drawingml/2006/main" noChangeAspect="1"/>
+            </wp:cNvGraphicFramePr>
+            <a:graphic xmlns:a="http://schemas.openxmlformats.org/drawingml/2006/main">
+              <a:graphicData uri="http://schemas.openxmlformats.org/drawingml/2006/picture">
+                <pic:pic xmlns:pic="http://schemas.openxmlformats.org/drawingml/2006/picture">
+                  <pic:nvPicPr>
+                    <pic:cNvPr id="1" name=""/>
+                    <pic:cNvPicPr/>
+                  </pic:nvPicPr>
+                  <pic:blipFill>
+                    <a:blip r:embed="rId21"/>
+                    <a:stretch>
+                      <a:fillRect/>
+                    </a:stretch>
+                  </pic:blipFill>
+                  <pic:spPr>
+                    <a:xfrm>
+                      <a:off x="0" y="0"/>
+                      <a:ext cx="5760720" cy="1741805"/>
+                    </a:xfrm>
+                    <a:prstGeom prst="rect">
+                      <a:avLst/>
+                    </a:prstGeom>
+                  </pic:spPr>
+                </pic:pic>
+              </a:graphicData>
+            </a:graphic>
+          </wp:inline>
+        </w:drawing>
+      </w:r>
+    </w:p>
+    <w:p>
+      <w:pPr>
+        <w:pStyle w:val="Heading2"/>
+      </w:pPr>
+      <w:bookmarkStart w:id="25" w:name="_Toc24443519"/>
+      <w:r>
+        <w:t>Konfigurácia proxy servera</w:t>
+      </w:r>
+      <w:bookmarkEnd w:id="25"/>
+    </w:p>
+    <w:p>
+      <w:pPr>
+        <w:rPr>
+          <w:lang w:val="en-US"/>
+        </w:rPr>
+      </w:pPr>
+      <w:r>
+        <w:rPr>
+          <w:lang w:val="en-US"/>
+        </w:rPr>
+        <w:t xml:space="preserve">V konfigurácii proxy servera je možné nastaviť parametre proxy. </w:t>
+      </w:r>
+    </w:p>
+    <w:p>
+      <w:r>
+        <w:rPr>
+          <w:lang w:val="en-US"/>
+        </w:rPr>
+        <w:t>Upozornenie: adresu proxy servera zadávajte v tvare http[s]://adresa</w:t>
+      </w:r>
+      <w:r>
+        <w:t xml:space="preserve"> podľa použitého protokolu.</w:t>
+      </w:r>
+    </w:p>
+    <w:p>
+      <w:r>
+        <w:drawing>
+          <wp:inline distT="0" distB="0" distL="0" distR="0" wp14:anchorId="55B03B38" wp14:editId="7BDAD24F">
+            <wp:extent cx="5760720" cy="1671320"/>
+            <wp:effectExtent l="0" t="0" r="0" b="5080"/>
+            <wp:docPr id="16" name="Picture 16"/>
+            <wp:cNvGraphicFramePr>
+              <a:graphicFrameLocks xmlns:a="http://schemas.openxmlformats.org/drawingml/2006/main" noChangeAspect="1"/>
+            </wp:cNvGraphicFramePr>
+            <a:graphic xmlns:a="http://schemas.openxmlformats.org/drawingml/2006/main">
+              <a:graphicData uri="http://schemas.openxmlformats.org/drawingml/2006/picture">
+                <pic:pic xmlns:pic="http://schemas.openxmlformats.org/drawingml/2006/picture">
+                  <pic:nvPicPr>
+                    <pic:cNvPr id="1" name=""/>
+                    <pic:cNvPicPr/>
+                  </pic:nvPicPr>
+                  <pic:blipFill>
+                    <a:blip r:embed="rId22"/>
+                    <a:stretch>
+                      <a:fillRect/>
+                    </a:stretch>
+                  </pic:blipFill>
+                  <pic:spPr>
+                    <a:xfrm>
+                      <a:off x="0" y="0"/>
+                      <a:ext cx="5760720" cy="1671320"/>
+                    </a:xfrm>
+                    <a:prstGeom prst="rect">
+                      <a:avLst/>
+                    </a:prstGeom>
+                  </pic:spPr>
+                </pic:pic>
+              </a:graphicData>
+            </a:graphic>
+          </wp:inline>
+        </w:drawing>
+      </w:r>
+    </w:p>
+    <w:p/>
     <w:sectPr>
-      <w:headerReference w:type="default" r:id="rId20"/>
-      <w:footerReference w:type="default" r:id="rId21"/>
-      <w:footerReference w:type="first" r:id="rId22"/>
+      <w:headerReference w:type="default" r:id="rId23"/>
+      <w:footerReference w:type="default" r:id="rId24"/>
+      <w:footerReference w:type="first" r:id="rId25"/>
       <w:pgSz w:w="11906" w:h="16838"/>
       <w:pgMar w:top="1565" w:right="1417" w:bottom="1417" w:left="1417" w:header="851" w:footer="113" w:gutter="0"/>
       <w:pgNumType w:start="1"/>
@@ -3335,7 +3903,7 @@
             </wp:anchor>
           </w:drawing>
         </mc:Choice>
-        <mc:Fallback xmlns:wp14="http://schemas.microsoft.com/office/word/2010/wordml" xmlns:ma14="http://schemas.microsoft.com/office/mac/drawingml/2011/main" xmlns:a14="http://schemas.microsoft.com/office/drawing/2010/main" xmlns:pic="http://schemas.openxmlformats.org/drawingml/2006/picture" xmlns:a="http://schemas.openxmlformats.org/drawingml/2006/main">
+        <mc:Fallback xmlns:a="http://schemas.openxmlformats.org/drawingml/2006/main" xmlns:pic="http://schemas.openxmlformats.org/drawingml/2006/picture" xmlns:a14="http://schemas.microsoft.com/office/drawing/2010/main" xmlns:ma14="http://schemas.microsoft.com/office/mac/drawingml/2011/main" xmlns:wp14="http://schemas.microsoft.com/office/word/2010/wordml">
           <w:pict w14:anchorId="0117D797">
             <v:line id="Straight Connector 74" style="position:absolute;z-index:251748352;visibility:visible;mso-wrap-style:square;mso-wrap-distance-left:9pt;mso-wrap-distance-top:0;mso-wrap-distance-right:9pt;mso-wrap-distance-bottom:0;mso-position-horizontal:absolute;mso-position-horizontal-relative:text;mso-position-vertical:absolute;mso-position-vertical-relative:text" o:spid="_x0000_s1026" strokecolor="black [3200]" from="-10.85pt,7.1pt" to="439.9pt,7.1pt" w14:anchorId="15E048FC" o:gfxdata="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">
               <v:stroke dashstyle="dash"/>
@@ -3384,7 +3952,7 @@
                       <a:effectLst/>
                       <a:extLst>
                         <a:ext uri="{C572A759-6A51-4108-AA02-DFA0A04FC94B}">
-                          <ma14:wrappingTextBoxFlag xmlns="" xmlns:mo="http://schemas.microsoft.com/office/mac/office/2008/main" xmlns:mv="urn:schemas-microsoft-com:mac:vml" xmlns:o="urn:schemas-microsoft-com:office:office" xmlns:v="urn:schemas-microsoft-com:vml" xmlns:w10="urn:schemas-microsoft-com:office:word" xmlns:w="http://schemas.openxmlformats.org/wordprocessingml/2006/main" xmlns:ma14="http://schemas.microsoft.com/office/mac/drawingml/2011/main" xmlns:a14="http://schemas.microsoft.com/office/drawing/2010/main" xmlns:pic="http://schemas.openxmlformats.org/drawingml/2006/picture"/>
+                          <ma14:wrappingTextBoxFlag xmlns:pic="http://schemas.openxmlformats.org/drawingml/2006/picture" xmlns:a14="http://schemas.microsoft.com/office/drawing/2010/main" xmlns:ma14="http://schemas.microsoft.com/office/mac/drawingml/2011/main" xmlns:w="http://schemas.openxmlformats.org/wordprocessingml/2006/main" xmlns:w10="urn:schemas-microsoft-com:office:word" xmlns:v="urn:schemas-microsoft-com:vml" xmlns:o="urn:schemas-microsoft-com:office:office" xmlns:mv="urn:schemas-microsoft-com:mac:vml" xmlns:mo="http://schemas.microsoft.com/office/mac/office/2008/main" xmlns=""/>
                         </a:ext>
                       </a:extLst>
                     </wps:spPr>
@@ -4022,7 +4590,7 @@
             </wp:anchor>
           </w:drawing>
         </mc:Choice>
-        <mc:Fallback xmlns:wp14="http://schemas.microsoft.com/office/word/2010/wordml" xmlns:a14="http://schemas.microsoft.com/office/drawing/2010/main" xmlns:pic="http://schemas.openxmlformats.org/drawingml/2006/picture" xmlns:a="http://schemas.openxmlformats.org/drawingml/2006/main">
+        <mc:Fallback xmlns:a="http://schemas.openxmlformats.org/drawingml/2006/main" xmlns:pic="http://schemas.openxmlformats.org/drawingml/2006/picture" xmlns:a14="http://schemas.microsoft.com/office/drawing/2010/main" xmlns:wp14="http://schemas.microsoft.com/office/word/2010/wordml">
           <w:pict w14:anchorId="7B37DCD6">
             <v:line id="Straight Connector 45" style="position:absolute;z-index:251695104;visibility:visible;mso-wrap-style:square;mso-wrap-distance-left:9pt;mso-wrap-distance-top:0;mso-wrap-distance-right:9pt;mso-wrap-distance-bottom:0;mso-position-horizontal:absolute;mso-position-horizontal-relative:text;mso-position-vertical:absolute;mso-position-vertical-relative:text" o:spid="_x0000_s1026" strokecolor="black [3200]" from="2.65pt,4.25pt" to="453.4pt,4.25pt" w14:anchorId="7FC5F3BA" o:gfxdata="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">
               <v:stroke dashstyle="dash"/>
@@ -4378,6 +4946,7 @@
     <w:lsdException w:name="HTML Sample" w:semiHidden="1" w:unhideWhenUsed="1"/>
     <w:lsdException w:name="HTML Typewriter" w:semiHidden="1" w:unhideWhenUsed="1"/>
     <w:lsdException w:name="HTML Variable" w:semiHidden="1" w:unhideWhenUsed="1"/>
+    <w:lsdException w:name="Normal Table" w:semiHidden="1" w:unhideWhenUsed="1"/>
     <w:lsdException w:name="annotation subject" w:semiHidden="1" w:unhideWhenUsed="1"/>
     <w:lsdException w:name="No List" w:semiHidden="1" w:unhideWhenUsed="1"/>
     <w:lsdException w:name="Outline List 1" w:semiHidden="1" w:unhideWhenUsed="1"/>
@@ -4420,8 +4989,11 @@
     <w:lsdException w:name="Table Contemporary" w:semiHidden="1" w:unhideWhenUsed="1"/>
     <w:lsdException w:name="Table Elegant" w:semiHidden="1" w:unhideWhenUsed="1"/>
     <w:lsdException w:name="Table Professional" w:semiHidden="1" w:unhideWhenUsed="1"/>
+    <w:lsdException w:name="Table Subtle 1" w:semiHidden="1" w:unhideWhenUsed="1"/>
     <w:lsdException w:name="Table Subtle 2" w:semiHidden="1" w:unhideWhenUsed="1"/>
     <w:lsdException w:name="Table Web 1" w:semiHidden="1" w:unhideWhenUsed="1"/>
+    <w:lsdException w:name="Table Web 2" w:semiHidden="1" w:unhideWhenUsed="1"/>
+    <w:lsdException w:name="Table Web 3" w:semiHidden="1" w:unhideWhenUsed="1"/>
     <w:lsdException w:name="Balloon Text" w:semiHidden="1" w:unhideWhenUsed="1"/>
     <w:lsdException w:name="Table Grid" w:uiPriority="39"/>
     <w:lsdException w:name="Table Theme" w:semiHidden="1" w:unhideWhenUsed="1"/>
@@ -5848,6 +6420,7 @@
   </w:compat>
   <w:rsids>
     <w:rsidRoot w:val="007F342F"/>
+    <w:rsid w:val="002A665A"/>
     <w:rsid w:val="007F342F"/>
     <w:rsid w:val="00FD0640"/>
   </w:rsids>
@@ -5995,6 +6568,7 @@
     <w:lsdException w:name="HTML Sample" w:semiHidden="1" w:unhideWhenUsed="1"/>
     <w:lsdException w:name="HTML Typewriter" w:semiHidden="1" w:unhideWhenUsed="1"/>
     <w:lsdException w:name="HTML Variable" w:semiHidden="1" w:unhideWhenUsed="1"/>
+    <w:lsdException w:name="Normal Table" w:semiHidden="1" w:unhideWhenUsed="1"/>
     <w:lsdException w:name="annotation subject" w:semiHidden="1" w:unhideWhenUsed="1"/>
     <w:lsdException w:name="No List" w:semiHidden="1" w:unhideWhenUsed="1"/>
     <w:lsdException w:name="Outline List 1" w:semiHidden="1" w:unhideWhenUsed="1"/>
@@ -6037,8 +6611,11 @@
     <w:lsdException w:name="Table Contemporary" w:semiHidden="1" w:unhideWhenUsed="1"/>
     <w:lsdException w:name="Table Elegant" w:semiHidden="1" w:unhideWhenUsed="1"/>
     <w:lsdException w:name="Table Professional" w:semiHidden="1" w:unhideWhenUsed="1"/>
+    <w:lsdException w:name="Table Subtle 1" w:semiHidden="1" w:unhideWhenUsed="1"/>
     <w:lsdException w:name="Table Subtle 2" w:semiHidden="1" w:unhideWhenUsed="1"/>
     <w:lsdException w:name="Table Web 1" w:semiHidden="1" w:unhideWhenUsed="1"/>
+    <w:lsdException w:name="Table Web 2" w:semiHidden="1" w:unhideWhenUsed="1"/>
+    <w:lsdException w:name="Table Web 3" w:semiHidden="1" w:unhideWhenUsed="1"/>
     <w:lsdException w:name="Balloon Text" w:semiHidden="1" w:unhideWhenUsed="1"/>
     <w:lsdException w:name="Table Grid" w:uiPriority="39"/>
     <w:lsdException w:name="Table Theme" w:semiHidden="1" w:unhideWhenUsed="1"/>
@@ -6530,21 +7107,6 @@
 </file>
 
 <file path=customXml/item1.xml><?xml version="1.0" encoding="utf-8"?>
-<p:properties xmlns:p="http://schemas.microsoft.com/office/2006/metadata/properties" xmlns:xsi="http://www.w3.org/2001/XMLSchema-instance" xmlns:pc="http://schemas.microsoft.com/office/infopath/2007/PartnerControls">
-  <documentManagement/>
-</p:properties>
-</file>
-
-<file path=customXml/item2.xml><?xml version="1.0" encoding="utf-8"?>
-<?mso-contentType ?>
-<FormTemplates xmlns="http://schemas.microsoft.com/sharepoint/v3/contenttype/forms">
-  <Display>DocumentLibraryForm</Display>
-  <Edit>DocumentLibraryForm</Edit>
-  <New>DocumentLibraryForm</New>
-</FormTemplates>
-</file>
-
-<file path=customXml/item3.xml><?xml version="1.0" encoding="utf-8"?>
 <ct:contentTypeSchema xmlns:ct="http://schemas.microsoft.com/office/2006/metadata/contentType" xmlns:ma="http://schemas.microsoft.com/office/2006/metadata/properties/metaAttributes" ct:_="" ma:_="" ma:contentTypeName="Document" ma:contentTypeID="0x010100F6ED5DE9EDF46B45B384AD6F2F4F2A1B" ma:contentTypeVersion="10" ma:contentTypeDescription="Create a new document." ma:contentTypeScope="" ma:versionID="ce75940a5bfca3561dcf617a9bdcdf5b">
   <xsd:schema xmlns:xsd="http://www.w3.org/2001/XMLSchema" xmlns:xs="http://www.w3.org/2001/XMLSchema" xmlns:p="http://schemas.microsoft.com/office/2006/metadata/properties" xmlns:ns2="4d5f08f6-cea6-4340-84b9-ba4312552035" xmlns:ns3="7aecb95e-b972-4147-a61e-52f527ca1c78" targetNamespace="http://schemas.microsoft.com/office/2006/metadata/properties" ma:root="true" ma:fieldsID="84bab2feaa0d4ab3e77cd9f1b7b36d8a" ns2:_="" ns3:_="">
     <xsd:import namespace="4d5f08f6-cea6-4340-84b9-ba4312552035"/>
@@ -6749,36 +7311,26 @@
 </ct:contentTypeSchema>
 </file>
 
+<file path=customXml/item2.xml><?xml version="1.0" encoding="utf-8"?>
+<?mso-contentType ?>
+<FormTemplates xmlns="http://schemas.microsoft.com/sharepoint/v3/contenttype/forms">
+  <Display>DocumentLibraryForm</Display>
+  <Edit>DocumentLibraryForm</Edit>
+  <New>DocumentLibraryForm</New>
+</FormTemplates>
+</file>
+
+<file path=customXml/item3.xml><?xml version="1.0" encoding="utf-8"?>
+<p:properties xmlns:p="http://schemas.microsoft.com/office/2006/metadata/properties" xmlns:xsi="http://www.w3.org/2001/XMLSchema-instance" xmlns:pc="http://schemas.microsoft.com/office/infopath/2007/PartnerControls">
+  <documentManagement/>
+</p:properties>
+</file>
+
 <file path=customXml/item4.xml><?xml version="1.0" encoding="utf-8"?>
 <b:Sources xmlns:b="http://schemas.openxmlformats.org/officeDocument/2006/bibliography" xmlns="http://schemas.openxmlformats.org/officeDocument/2006/bibliography" SelectedStyle="\APASixthEditionOfficeOnline.xsl" StyleName="APA" Version="6"/>
 </file>
 
 <file path=customXml/itemProps1.xml><?xml version="1.0" encoding="utf-8"?>
-<ds:datastoreItem xmlns:ds="http://schemas.openxmlformats.org/officeDocument/2006/customXml" ds:itemID="{0C8E24DD-B30F-42B5-9DFE-A260E1893E51}">
-  <ds:schemaRefs>
-    <ds:schemaRef ds:uri="4d5f08f6-cea6-4340-84b9-ba4312552035"/>
-    <ds:schemaRef ds:uri="http://www.w3.org/XML/1998/namespace"/>
-    <ds:schemaRef ds:uri="http://purl.org/dc/dcmitype/"/>
-    <ds:schemaRef ds:uri="http://schemas.microsoft.com/office/2006/documentManagement/types"/>
-    <ds:schemaRef ds:uri="http://schemas.microsoft.com/office/2006/metadata/properties"/>
-    <ds:schemaRef ds:uri="http://schemas.microsoft.com/office/infopath/2007/PartnerControls"/>
-    <ds:schemaRef ds:uri="http://purl.org/dc/terms/"/>
-    <ds:schemaRef ds:uri="http://schemas.openxmlformats.org/package/2006/metadata/core-properties"/>
-    <ds:schemaRef ds:uri="7aecb95e-b972-4147-a61e-52f527ca1c78"/>
-    <ds:schemaRef ds:uri="http://purl.org/dc/elements/1.1/"/>
-  </ds:schemaRefs>
-</ds:datastoreItem>
-</file>
-
-<file path=customXml/itemProps2.xml><?xml version="1.0" encoding="utf-8"?>
-<ds:datastoreItem xmlns:ds="http://schemas.openxmlformats.org/officeDocument/2006/customXml" ds:itemID="{742AC6A9-68FE-4016-BD1A-ED62B6CC0688}">
-  <ds:schemaRefs>
-    <ds:schemaRef ds:uri="http://schemas.microsoft.com/sharepoint/v3/contenttype/forms"/>
-  </ds:schemaRefs>
-</ds:datastoreItem>
-</file>
-
-<file path=customXml/itemProps3.xml><?xml version="1.0" encoding="utf-8"?>
 <ds:datastoreItem xmlns:ds="http://schemas.openxmlformats.org/officeDocument/2006/customXml" ds:itemID="{8134362D-AA11-47D1-81E6-37C8FE2161C9}">
   <ds:schemaRefs>
     <ds:schemaRef ds:uri="http://schemas.microsoft.com/office/2006/metadata/contentType"/>
@@ -6797,8 +7349,25 @@
 </ds:datastoreItem>
 </file>
 
+<file path=customXml/itemProps2.xml><?xml version="1.0" encoding="utf-8"?>
+<ds:datastoreItem xmlns:ds="http://schemas.openxmlformats.org/officeDocument/2006/customXml" ds:itemID="{742AC6A9-68FE-4016-BD1A-ED62B6CC0688}">
+  <ds:schemaRefs>
+    <ds:schemaRef ds:uri="http://schemas.microsoft.com/sharepoint/v3/contenttype/forms"/>
+  </ds:schemaRefs>
+</ds:datastoreItem>
+</file>
+
+<file path=customXml/itemProps3.xml><?xml version="1.0" encoding="utf-8"?>
+<ds:datastoreItem xmlns:ds="http://schemas.openxmlformats.org/officeDocument/2006/customXml" ds:itemID="{0C8E24DD-B30F-42B5-9DFE-A260E1893E51}">
+  <ds:schemaRefs>
+    <ds:schemaRef ds:uri="http://schemas.microsoft.com/office/2006/metadata/properties"/>
+    <ds:schemaRef ds:uri="http://schemas.microsoft.com/office/infopath/2007/PartnerControls"/>
+  </ds:schemaRefs>
+</ds:datastoreItem>
+</file>
+
 <file path=customXml/itemProps4.xml><?xml version="1.0" encoding="utf-8"?>
-<ds:datastoreItem xmlns:ds="http://schemas.openxmlformats.org/officeDocument/2006/customXml" ds:itemID="{553BDD1C-5AC7-477C-9101-534D24139F41}">
+<ds:datastoreItem xmlns:ds="http://schemas.openxmlformats.org/officeDocument/2006/customXml" ds:itemID="{6AB3219D-ADBC-475C-8639-A8648339E1AB}">
   <ds:schemaRefs>
     <ds:schemaRef ds:uri="http://schemas.openxmlformats.org/officeDocument/2006/bibliography"/>
   </ds:schemaRefs>

</xml_diff>